<commit_message>
Tidy up working directory
</commit_message>
<xml_diff>
--- a/examples/SCS/_book/SCS.docx
+++ b/examples/SCS/_book/SCS.docx
@@ -39,6 +39,630 @@
       </w:r>
       <w:bookmarkEnd w:id="21"/>
     </w:p>
+    <w:tbl xmlns:w="http://schemas.openxmlformats.org/wordprocessingml/2006/main" xmlns:r="http://schemas.openxmlformats.org/officeDocument/2006/relationships" xmlns:w14="http://schemas.microsoft.com/office/word/2010/wordml" xmlns:wp="http://schemas.openxmlformats.org/drawingml/2006/wordprocessingDrawing" xmlns:a="http://schemas.openxmlformats.org/drawingml/2006/main" xmlns:pic="http://schemas.openxmlformats.org/drawingml/2006/picture">
+      <w:tblPr>
+        <w:tblLayout w:type="fixed"/>
+        <w:jc w:val="center"/>
+      </w:tblPr>
+      <w:tblGrid>
+        <w:gridCol w:w="4176"/>
+        <w:gridCol w:w="936"/>
+        <w:gridCol w:w="4176"/>
+      </w:tblGrid>
+      <w:tr>
+        <w:trPr>
+          <w:cantSplit/>
+          <w:trHeight w:val="360" w:hRule="auto"/>
+          <w:tblHeader/>
+        </w:trPr>
+        <w:tc>
+          <w:tcPr>
+            <w:tcBorders>
+              <w:bottom w:val="single" w:sz="8" w:space="0" w:color="000000"/>
+              <w:top w:val="single" w:sz="8" w:space="0" w:color="000000"/>
+            </w:tcBorders>
+            <w:shd w:val="clear" w:color="auto" w:fill="FFFFFF"/>
+            <w:tcMar>
+              <w:top w:w="0" w:type="dxa"/>
+              <w:bottom w:w="0" w:type="dxa"/>
+              <w:left w:w="0" w:type="dxa"/>
+              <w:right w:w="0" w:type="dxa"/>
+            </w:tcMar>
+            <w:vAlign w:val="center"/>
+          </w:tcPr>
+          <w:p>
+            <w:pPr>
+              <w:jc w:val="left"/>
+              <w:spacing w:after="40" w:before="40"/>
+              <w:ind w:firstLine="0" w:left="100" w:right="100"/>
+            </w:pPr>
+            <w:r xmlns:w="http://schemas.openxmlformats.org/wordprocessingml/2006/main" xmlns:wp="http://schemas.openxmlformats.org/drawingml/2006/wordprocessingDrawing" xmlns:r="http://schemas.openxmlformats.org/officeDocument/2006/relationships" xmlns:w14="http://schemas.microsoft.com/office/word/2010/wordml">
+              <w:rPr>
+                <w:rFonts w:ascii="Cambria" w:hAnsi="Cambria" w:eastAsia="Cambria" w:cs="Cambria"/>
+                <w:b/>
+                <w:i/>
+                <w:sz w:val="22"/>
+                <w:szCs w:val="22"/>
+                <w:color w:val="111111"/>
+              </w:rPr>
+              <w:t xml:space="preserve">Convention General Principles</w:t>
+            </w:r>
+          </w:p>
+        </w:tc>
+        <w:tc>
+          <w:tcPr>
+            <w:tcBorders>
+              <w:bottom w:val="single" w:sz="8" w:space="0" w:color="000000"/>
+              <w:top w:val="single" w:sz="8" w:space="0" w:color="000000"/>
+            </w:tcBorders>
+            <w:shd w:val="clear" w:color="auto" w:fill="FFFFFF"/>
+            <w:tcMar>
+              <w:top w:w="0" w:type="dxa"/>
+              <w:bottom w:w="0" w:type="dxa"/>
+              <w:left w:w="0" w:type="dxa"/>
+              <w:right w:w="0" w:type="dxa"/>
+            </w:tcMar>
+            <w:vAlign w:val="center"/>
+          </w:tcPr>
+          <w:p>
+            <w:pPr>
+              <w:jc w:val="left"/>
+              <w:spacing w:after="40" w:before="40"/>
+              <w:ind w:firstLine="0" w:left="100" w:right="100"/>
+            </w:pPr>
+            <w:r xmlns:w="http://schemas.openxmlformats.org/wordprocessingml/2006/main" xmlns:wp="http://schemas.openxmlformats.org/drawingml/2006/wordprocessingDrawing" xmlns:r="http://schemas.openxmlformats.org/officeDocument/2006/relationships" xmlns:w14="http://schemas.microsoft.com/office/word/2010/wordml">
+              <w:rPr>
+                <w:rFonts w:ascii="Cambria" w:hAnsi="Cambria" w:eastAsia="Cambria" w:cs="Cambria"/>
+                <w:b/>
+                <w:i/>
+                <w:sz w:val="22"/>
+                <w:szCs w:val="22"/>
+                <w:color w:val="111111"/>
+              </w:rPr>
+              <w:t xml:space="preserve">Status</w:t>
+            </w:r>
+          </w:p>
+        </w:tc>
+        <w:tc>
+          <w:tcPr>
+            <w:tcBorders>
+              <w:bottom w:val="single" w:sz="8" w:space="0" w:color="000000"/>
+              <w:top w:val="single" w:sz="8" w:space="0" w:color="000000"/>
+            </w:tcBorders>
+            <w:shd w:val="clear" w:color="auto" w:fill="FFFFFF"/>
+            <w:tcMar>
+              <w:top w:w="0" w:type="dxa"/>
+              <w:bottom w:w="0" w:type="dxa"/>
+              <w:left w:w="0" w:type="dxa"/>
+              <w:right w:w="0" w:type="dxa"/>
+            </w:tcMar>
+            <w:vAlign w:val="center"/>
+          </w:tcPr>
+          <w:p>
+            <w:pPr>
+              <w:jc w:val="left"/>
+              <w:spacing w:after="40" w:before="40"/>
+              <w:ind w:firstLine="0" w:left="100" w:right="100"/>
+            </w:pPr>
+            <w:r xmlns:w="http://schemas.openxmlformats.org/wordprocessingml/2006/main" xmlns:wp="http://schemas.openxmlformats.org/drawingml/2006/wordprocessingDrawing" xmlns:r="http://schemas.openxmlformats.org/officeDocument/2006/relationships" xmlns:w14="http://schemas.microsoft.com/office/word/2010/wordml">
+              <w:rPr>
+                <w:rFonts w:ascii="Cambria" w:hAnsi="Cambria" w:eastAsia="Cambria" w:cs="Cambria"/>
+                <w:b/>
+                <w:i/>
+                <w:sz w:val="22"/>
+                <w:szCs w:val="22"/>
+                <w:color w:val="111111"/>
+              </w:rPr>
+              <w:t xml:space="preserve">Comment/consideration</w:t>
+            </w:r>
+          </w:p>
+        </w:tc>
+      </w:tr>
+      <w:tr>
+        <w:trPr>
+          <w:cantSplit/>
+          <w:trHeight w:val="360" w:hRule="auto"/>
+        </w:trPr>
+        <w:tc>
+          <w:tcPr>
+            <w:tcBorders/>
+            <w:shd w:val="clear" w:color="auto" w:fill="FFFFFF"/>
+            <w:tcMar>
+              <w:top w:w="0" w:type="dxa"/>
+              <w:bottom w:w="0" w:type="dxa"/>
+              <w:left w:w="0" w:type="dxa"/>
+              <w:right w:w="0" w:type="dxa"/>
+            </w:tcMar>
+            <w:vAlign w:val="center"/>
+          </w:tcPr>
+          <w:p>
+            <w:pPr>
+              <w:jc w:val="left"/>
+              <w:spacing w:after="40" w:before="40"/>
+              <w:ind w:firstLine="0" w:left="100" w:right="100"/>
+            </w:pPr>
+            <w:r xmlns:w="http://schemas.openxmlformats.org/wordprocessingml/2006/main" xmlns:wp="http://schemas.openxmlformats.org/drawingml/2006/wordprocessingDrawing" xmlns:r="http://schemas.openxmlformats.org/officeDocument/2006/relationships" xmlns:w14="http://schemas.microsoft.com/office/word/2010/wordml">
+              <w:rPr>
+                <w:rFonts w:ascii="Cambria" w:hAnsi="Cambria" w:eastAsia="Cambria" w:cs="Cambria"/>
+                <w:sz w:val="22"/>
+                <w:szCs w:val="22"/>
+                <w:color w:val="111111"/>
+              </w:rPr>
+              <w:t xml:space="preserve">Restore or maintain at </w:t>
+            </w:r>
+            <w:r xmlns:w="http://schemas.openxmlformats.org/wordprocessingml/2006/main" xmlns:wp="http://schemas.openxmlformats.org/drawingml/2006/wordprocessingDrawing" xmlns:r="http://schemas.openxmlformats.org/officeDocument/2006/relationships" xmlns:w14="http://schemas.microsoft.com/office/word/2010/wordml">
+              <w:rPr>
+                <w:rFonts w:ascii="Cambria" w:hAnsi="Cambria" w:eastAsia="Cambria" w:cs="Cambria"/>
+                <w:i/>
+                <w:sz w:val="22"/>
+                <w:szCs w:val="22"/>
+                <w:color w:val="111111"/>
+              </w:rPr>
+              <w:t xml:space="preserve">B</w:t>
+            </w:r>
+            <w:r xmlns:w="http://schemas.openxmlformats.org/wordprocessingml/2006/main" xmlns:wp="http://schemas.openxmlformats.org/drawingml/2006/wordprocessingDrawing" xmlns:r="http://schemas.openxmlformats.org/officeDocument/2006/relationships" xmlns:w14="http://schemas.microsoft.com/office/word/2010/wordml">
+              <w:rPr>
+                <w:rFonts w:ascii="Cambria" w:hAnsi="Cambria" w:eastAsia="Cambria" w:cs="Cambria"/>
+                <w:i/>
+                <w:vertAlign w:val="subscript"/>
+                <w:sz w:val="22"/>
+                <w:szCs w:val="22"/>
+                <w:color w:val="111111"/>
+              </w:rPr>
+              <w:t xml:space="preserve">MSY</w:t>
+            </w:r>
+          </w:p>
+        </w:tc>
+        <w:tc>
+          <w:tcPr>
+            <w:tcBorders/>
+            <w:shd w:val="clear" w:color="auto" w:fill="FFFFFF"/>
+            <w:tcMar>
+              <w:top w:w="0" w:type="dxa"/>
+              <w:bottom w:w="0" w:type="dxa"/>
+              <w:left w:w="0" w:type="dxa"/>
+              <w:right w:w="0" w:type="dxa"/>
+            </w:tcMar>
+            <w:vAlign w:val="center"/>
+          </w:tcPr>
+          <w:p>
+            <w:pPr>
+              <w:jc w:val="left"/>
+              <w:spacing w:after="40" w:before="40"/>
+              <w:ind w:firstLine="0" w:left="100" w:right="100"/>
+            </w:pPr>
+            <w:r xmlns:w="http://schemas.openxmlformats.org/wordprocessingml/2006/main" xmlns:wp="http://schemas.openxmlformats.org/drawingml/2006/wordprocessingDrawing" xmlns:r="http://schemas.openxmlformats.org/officeDocument/2006/relationships" xmlns:w14="http://schemas.microsoft.com/office/word/2010/wordml">
+              <w:rPr>
+                <w:rFonts w:ascii="Cambria" w:hAnsi="Cambria" w:eastAsia="Cambria" w:cs="Cambria"/>
+                <w:sz w:val="40"/>
+                <w:szCs w:val="40"/>
+                <w:color w:val="B81D13"/>
+              </w:rPr>
+              <w:t xml:space="preserve">●</w:t>
+            </w:r>
+          </w:p>
+        </w:tc>
+        <w:tc>
+          <w:tcPr>
+            <w:tcBorders/>
+            <w:shd w:val="clear" w:color="auto" w:fill="FFFFFF"/>
+            <w:tcMar>
+              <w:top w:w="0" w:type="dxa"/>
+              <w:bottom w:w="0" w:type="dxa"/>
+              <w:left w:w="0" w:type="dxa"/>
+              <w:right w:w="0" w:type="dxa"/>
+            </w:tcMar>
+            <w:vAlign w:val="center"/>
+          </w:tcPr>
+          <w:p>
+            <w:pPr>
+              <w:jc w:val="left"/>
+              <w:spacing w:after="40" w:before="40"/>
+              <w:ind w:firstLine="0" w:left="100" w:right="100"/>
+            </w:pPr>
+            <w:r xmlns:w="http://schemas.openxmlformats.org/wordprocessingml/2006/main" xmlns:wp="http://schemas.openxmlformats.org/drawingml/2006/wordprocessingDrawing" xmlns:r="http://schemas.openxmlformats.org/officeDocument/2006/relationships" xmlns:w14="http://schemas.microsoft.com/office/word/2010/wordml">
+              <w:rPr>
+                <w:rFonts w:ascii="Cambria" w:hAnsi="Cambria" w:eastAsia="Cambria" w:cs="Cambria"/>
+                <w:i/>
+                <w:sz w:val="22"/>
+                <w:szCs w:val="22"/>
+                <w:color w:val="111111"/>
+              </w:rPr>
+              <w:t xml:space="preserve">B</w:t>
+            </w:r>
+            <w:r xmlns:w="http://schemas.openxmlformats.org/wordprocessingml/2006/main" xmlns:wp="http://schemas.openxmlformats.org/drawingml/2006/wordprocessingDrawing" xmlns:r="http://schemas.openxmlformats.org/officeDocument/2006/relationships" xmlns:w14="http://schemas.microsoft.com/office/word/2010/wordml">
+              <w:rPr>
+                <w:rFonts w:ascii="Cambria" w:hAnsi="Cambria" w:eastAsia="Cambria" w:cs="Cambria"/>
+                <w:i/>
+                <w:vertAlign w:val="subscript"/>
+                <w:sz w:val="22"/>
+                <w:szCs w:val="22"/>
+                <w:color w:val="111111"/>
+              </w:rPr>
+              <w:t xml:space="preserve">MSY</w:t>
+            </w:r>
+          </w:p>
+        </w:tc>
+      </w:tr>
+      <w:tr>
+        <w:trPr>
+          <w:cantSplit/>
+          <w:trHeight w:val="360" w:hRule="auto"/>
+        </w:trPr>
+        <w:tc>
+          <w:tcPr>
+            <w:tcBorders/>
+            <w:shd w:val="clear" w:color="auto" w:fill="FFFFFF"/>
+            <w:tcMar>
+              <w:top w:w="0" w:type="dxa"/>
+              <w:bottom w:w="0" w:type="dxa"/>
+              <w:left w:w="0" w:type="dxa"/>
+              <w:right w:w="0" w:type="dxa"/>
+            </w:tcMar>
+            <w:vAlign w:val="center"/>
+          </w:tcPr>
+          <w:p>
+            <w:pPr>
+              <w:jc w:val="left"/>
+              <w:spacing w:after="40" w:before="40"/>
+              <w:ind w:firstLine="0" w:left="100" w:right="100"/>
+            </w:pPr>
+            <w:r xmlns:w="http://schemas.openxmlformats.org/wordprocessingml/2006/main" xmlns:wp="http://schemas.openxmlformats.org/drawingml/2006/wordprocessingDrawing" xmlns:r="http://schemas.openxmlformats.org/officeDocument/2006/relationships" xmlns:w14="http://schemas.microsoft.com/office/word/2010/wordml">
+              <w:rPr>
+                <w:rFonts w:ascii="Cambria" w:hAnsi="Cambria" w:eastAsia="Cambria" w:cs="Cambria"/>
+                <w:sz w:val="22"/>
+                <w:szCs w:val="22"/>
+                <w:color w:val="111111"/>
+              </w:rPr>
+              <w:t xml:space="preserve">Eliminate overfishing</w:t>
+            </w:r>
+          </w:p>
+        </w:tc>
+        <w:tc>
+          <w:tcPr>
+            <w:tcBorders/>
+            <w:shd w:val="clear" w:color="auto" w:fill="FFFFFF"/>
+            <w:tcMar>
+              <w:top w:w="0" w:type="dxa"/>
+              <w:bottom w:w="0" w:type="dxa"/>
+              <w:left w:w="0" w:type="dxa"/>
+              <w:right w:w="0" w:type="dxa"/>
+            </w:tcMar>
+            <w:vAlign w:val="center"/>
+          </w:tcPr>
+          <w:p>
+            <w:pPr>
+              <w:jc w:val="left"/>
+              <w:spacing w:after="40" w:before="40"/>
+              <w:ind w:firstLine="0" w:left="100" w:right="100"/>
+            </w:pPr>
+            <w:r xmlns:w="http://schemas.openxmlformats.org/wordprocessingml/2006/main" xmlns:wp="http://schemas.openxmlformats.org/drawingml/2006/wordprocessingDrawing" xmlns:r="http://schemas.openxmlformats.org/officeDocument/2006/relationships" xmlns:w14="http://schemas.microsoft.com/office/word/2010/wordml">
+              <w:rPr>
+                <w:rFonts w:ascii="Cambria" w:hAnsi="Cambria" w:eastAsia="Cambria" w:cs="Cambria"/>
+                <w:sz w:val="40"/>
+                <w:szCs w:val="40"/>
+                <w:color w:val="008450"/>
+              </w:rPr>
+              <w:t xml:space="preserve">●</w:t>
+            </w:r>
+          </w:p>
+        </w:tc>
+        <w:tc>
+          <w:tcPr>
+            <w:tcBorders/>
+            <w:shd w:val="clear" w:color="auto" w:fill="FFFFFF"/>
+            <w:tcMar>
+              <w:top w:w="0" w:type="dxa"/>
+              <w:bottom w:w="0" w:type="dxa"/>
+              <w:left w:w="0" w:type="dxa"/>
+              <w:right w:w="0" w:type="dxa"/>
+            </w:tcMar>
+            <w:vAlign w:val="center"/>
+          </w:tcPr>
+          <w:p>
+            <w:pPr>
+              <w:jc w:val="left"/>
+              <w:spacing w:after="40" w:before="40"/>
+              <w:ind w:firstLine="0" w:left="100" w:right="100"/>
+            </w:pPr>
+            <w:r xmlns:w="http://schemas.openxmlformats.org/wordprocessingml/2006/main" xmlns:wp="http://schemas.openxmlformats.org/drawingml/2006/wordprocessingDrawing" xmlns:r="http://schemas.openxmlformats.org/officeDocument/2006/relationships" xmlns:w14="http://schemas.microsoft.com/office/word/2010/wordml">
+              <w:rPr>
+                <w:rFonts w:ascii="Cambria" w:hAnsi="Cambria" w:eastAsia="Cambria" w:cs="Cambria"/>
+                <w:sz w:val="22"/>
+                <w:szCs w:val="22"/>
+                <w:color w:val="111111"/>
+              </w:rPr>
+              <w:t xml:space="preserve">F &lt; F_msy</w:t>
+            </w:r>
+          </w:p>
+        </w:tc>
+      </w:tr>
+      <w:tr>
+        <w:trPr>
+          <w:cantSplit/>
+          <w:trHeight w:val="360" w:hRule="auto"/>
+        </w:trPr>
+        <w:tc>
+          <w:tcPr>
+            <w:tcBorders/>
+            <w:shd w:val="clear" w:color="auto" w:fill="FFFFFF"/>
+            <w:tcMar>
+              <w:top w:w="0" w:type="dxa"/>
+              <w:bottom w:w="0" w:type="dxa"/>
+              <w:left w:w="0" w:type="dxa"/>
+              <w:right w:w="0" w:type="dxa"/>
+            </w:tcMar>
+            <w:vAlign w:val="center"/>
+          </w:tcPr>
+          <w:p>
+            <w:pPr>
+              <w:jc w:val="left"/>
+              <w:spacing w:after="40" w:before="40"/>
+              <w:ind w:firstLine="0" w:left="100" w:right="100"/>
+            </w:pPr>
+            <w:r xmlns:w="http://schemas.openxmlformats.org/wordprocessingml/2006/main" xmlns:wp="http://schemas.openxmlformats.org/drawingml/2006/wordprocessingDrawing" xmlns:r="http://schemas.openxmlformats.org/officeDocument/2006/relationships" xmlns:w14="http://schemas.microsoft.com/office/word/2010/wordml">
+              <w:rPr>
+                <w:rFonts w:ascii="Cambria" w:hAnsi="Cambria" w:eastAsia="Cambria" w:cs="Cambria"/>
+                <w:sz w:val="22"/>
+                <w:szCs w:val="22"/>
+                <w:color w:val="111111"/>
+              </w:rPr>
+              <w:t xml:space="preserve">Apply Percautionary Approach</w:t>
+            </w:r>
+          </w:p>
+        </w:tc>
+        <w:tc>
+          <w:tcPr>
+            <w:tcBorders/>
+            <w:shd w:val="clear" w:color="auto" w:fill="FFFFFF"/>
+            <w:tcMar>
+              <w:top w:w="0" w:type="dxa"/>
+              <w:bottom w:w="0" w:type="dxa"/>
+              <w:left w:w="0" w:type="dxa"/>
+              <w:right w:w="0" w:type="dxa"/>
+            </w:tcMar>
+            <w:vAlign w:val="center"/>
+          </w:tcPr>
+          <w:p>
+            <w:pPr>
+              <w:jc w:val="left"/>
+              <w:spacing w:after="40" w:before="40"/>
+              <w:ind w:firstLine="0" w:left="100" w:right="100"/>
+            </w:pPr>
+            <w:r xmlns:w="http://schemas.openxmlformats.org/wordprocessingml/2006/main" xmlns:wp="http://schemas.openxmlformats.org/drawingml/2006/wordprocessingDrawing" xmlns:r="http://schemas.openxmlformats.org/officeDocument/2006/relationships" xmlns:w14="http://schemas.microsoft.com/office/word/2010/wordml">
+              <w:rPr>
+                <w:rFonts w:ascii="Cambria" w:hAnsi="Cambria" w:eastAsia="Cambria" w:cs="Cambria"/>
+                <w:sz w:val="40"/>
+                <w:szCs w:val="40"/>
+                <w:color w:val="008450"/>
+              </w:rPr>
+              <w:t xml:space="preserve">●</w:t>
+            </w:r>
+          </w:p>
+        </w:tc>
+        <w:tc>
+          <w:tcPr>
+            <w:tcBorders/>
+            <w:shd w:val="clear" w:color="auto" w:fill="FFFFFF"/>
+            <w:tcMar>
+              <w:top w:w="0" w:type="dxa"/>
+              <w:bottom w:w="0" w:type="dxa"/>
+              <w:left w:w="0" w:type="dxa"/>
+              <w:right w:w="0" w:type="dxa"/>
+            </w:tcMar>
+            <w:vAlign w:val="center"/>
+          </w:tcPr>
+          <w:p>
+            <w:pPr>
+              <w:jc w:val="left"/>
+              <w:spacing w:after="40" w:before="40"/>
+              <w:ind w:firstLine="0" w:left="100" w:right="100"/>
+            </w:pPr>
+            <w:r xmlns:w="http://schemas.openxmlformats.org/wordprocessingml/2006/main" xmlns:wp="http://schemas.openxmlformats.org/drawingml/2006/wordprocessingDrawing" xmlns:r="http://schemas.openxmlformats.org/officeDocument/2006/relationships" xmlns:w14="http://schemas.microsoft.com/office/word/2010/wordml">
+              <w:rPr>
+                <w:rFonts w:ascii="Cambria" w:hAnsi="Cambria" w:eastAsia="Cambria" w:cs="Cambria"/>
+                <w:sz w:val="22"/>
+                <w:szCs w:val="22"/>
+                <w:color w:val="111111"/>
+              </w:rPr>
+              <w:t xml:space="preserve">Reference points defined</w:t>
+            </w:r>
+          </w:p>
+        </w:tc>
+      </w:tr>
+      <w:tr>
+        <w:trPr>
+          <w:cantSplit/>
+          <w:trHeight w:val="360" w:hRule="auto"/>
+        </w:trPr>
+        <w:tc>
+          <w:tcPr>
+            <w:tcBorders/>
+            <w:shd w:val="clear" w:color="auto" w:fill="FFFFFF"/>
+            <w:tcMar>
+              <w:top w:w="0" w:type="dxa"/>
+              <w:bottom w:w="0" w:type="dxa"/>
+              <w:left w:w="0" w:type="dxa"/>
+              <w:right w:w="0" w:type="dxa"/>
+            </w:tcMar>
+            <w:vAlign w:val="center"/>
+          </w:tcPr>
+          <w:p>
+            <w:pPr>
+              <w:jc w:val="left"/>
+              <w:spacing w:after="40" w:before="40"/>
+              <w:ind w:firstLine="0" w:left="100" w:right="100"/>
+            </w:pPr>
+            <w:r xmlns:w="http://schemas.openxmlformats.org/wordprocessingml/2006/main" xmlns:wp="http://schemas.openxmlformats.org/drawingml/2006/wordprocessingDrawing" xmlns:r="http://schemas.openxmlformats.org/officeDocument/2006/relationships" xmlns:w14="http://schemas.microsoft.com/office/word/2010/wordml">
+              <w:rPr>
+                <w:rFonts w:ascii="Cambria" w:hAnsi="Cambria" w:eastAsia="Cambria" w:cs="Cambria"/>
+                <w:sz w:val="22"/>
+                <w:szCs w:val="22"/>
+                <w:color w:val="111111"/>
+              </w:rPr>
+              <w:t xml:space="preserve">Minimise harmful impacts on living marine resources and ecosystems</w:t>
+            </w:r>
+          </w:p>
+        </w:tc>
+        <w:tc>
+          <w:tcPr>
+            <w:tcBorders/>
+            <w:shd w:val="clear" w:color="auto" w:fill="FFFFFF"/>
+            <w:tcMar>
+              <w:top w:w="0" w:type="dxa"/>
+              <w:bottom w:w="0" w:type="dxa"/>
+              <w:left w:w="0" w:type="dxa"/>
+              <w:right w:w="0" w:type="dxa"/>
+            </w:tcMar>
+            <w:vAlign w:val="center"/>
+          </w:tcPr>
+          <w:p>
+            <w:pPr>
+              <w:jc w:val="left"/>
+              <w:spacing w:after="40" w:before="40"/>
+              <w:ind w:firstLine="0" w:left="100" w:right="100"/>
+            </w:pPr>
+            <w:r xmlns:w="http://schemas.openxmlformats.org/wordprocessingml/2006/main" xmlns:wp="http://schemas.openxmlformats.org/drawingml/2006/wordprocessingDrawing" xmlns:r="http://schemas.openxmlformats.org/officeDocument/2006/relationships" xmlns:w14="http://schemas.microsoft.com/office/word/2010/wordml">
+              <w:rPr>
+                <w:rFonts w:ascii="Cambria" w:hAnsi="Cambria" w:eastAsia="Cambria" w:cs="Cambria"/>
+                <w:sz w:val="40"/>
+                <w:szCs w:val="40"/>
+                <w:color w:val="EFB700"/>
+              </w:rPr>
+              <w:t xml:space="preserve">●</w:t>
+            </w:r>
+          </w:p>
+        </w:tc>
+        <w:tc>
+          <w:tcPr>
+            <w:tcBorders/>
+            <w:shd w:val="clear" w:color="auto" w:fill="FFFFFF"/>
+            <w:tcMar>
+              <w:top w:w="0" w:type="dxa"/>
+              <w:bottom w:w="0" w:type="dxa"/>
+              <w:left w:w="0" w:type="dxa"/>
+              <w:right w:w="0" w:type="dxa"/>
+            </w:tcMar>
+            <w:vAlign w:val="center"/>
+          </w:tcPr>
+          <w:p>
+            <w:pPr>
+              <w:jc w:val="left"/>
+              <w:spacing w:after="40" w:before="40"/>
+              <w:ind w:firstLine="0" w:left="100" w:right="100"/>
+            </w:pPr>
+            <w:r xmlns:w="http://schemas.openxmlformats.org/wordprocessingml/2006/main" xmlns:wp="http://schemas.openxmlformats.org/drawingml/2006/wordprocessingDrawing" xmlns:r="http://schemas.openxmlformats.org/officeDocument/2006/relationships" xmlns:w14="http://schemas.microsoft.com/office/word/2010/wordml">
+              <w:rPr>
+                <w:rFonts w:ascii="Cambria" w:hAnsi="Cambria" w:eastAsia="Cambria" w:cs="Cambria"/>
+                <w:sz w:val="22"/>
+                <w:szCs w:val="22"/>
+                <w:color w:val="111111"/>
+              </w:rPr>
+              <w:t xml:space="preserve">VME closures in effect, no specific measures</w:t>
+            </w:r>
+          </w:p>
+        </w:tc>
+      </w:tr>
+      <w:tr>
+        <w:trPr>
+          <w:cantSplit/>
+          <w:trHeight w:val="360" w:hRule="auto"/>
+        </w:trPr>
+        <w:tc>
+          <w:tcPr>
+            <w:tcBorders>
+              <w:bottom w:val="single" w:sz="8" w:space="0" w:color="000000"/>
+            </w:tcBorders>
+            <w:shd w:val="clear" w:color="auto" w:fill="FFFFFF"/>
+            <w:tcMar>
+              <w:top w:w="0" w:type="dxa"/>
+              <w:bottom w:w="0" w:type="dxa"/>
+              <w:left w:w="0" w:type="dxa"/>
+              <w:right w:w="0" w:type="dxa"/>
+            </w:tcMar>
+            <w:vAlign w:val="center"/>
+          </w:tcPr>
+          <w:p>
+            <w:pPr>
+              <w:jc w:val="left"/>
+              <w:spacing w:after="40" w:before="40"/>
+              <w:ind w:firstLine="0" w:left="100" w:right="100"/>
+            </w:pPr>
+            <w:r xmlns:w="http://schemas.openxmlformats.org/wordprocessingml/2006/main" xmlns:wp="http://schemas.openxmlformats.org/drawingml/2006/wordprocessingDrawing" xmlns:r="http://schemas.openxmlformats.org/officeDocument/2006/relationships" xmlns:w14="http://schemas.microsoft.com/office/word/2010/wordml">
+              <w:rPr>
+                <w:rFonts w:ascii="Cambria" w:hAnsi="Cambria" w:eastAsia="Cambria" w:cs="Cambria"/>
+                <w:sz w:val="22"/>
+                <w:szCs w:val="22"/>
+                <w:color w:val="111111"/>
+              </w:rPr>
+              <w:t xml:space="preserve">Preserve marine biodiversity</w:t>
+            </w:r>
+          </w:p>
+        </w:tc>
+        <w:tc>
+          <w:tcPr>
+            <w:tcBorders>
+              <w:bottom w:val="single" w:sz="8" w:space="0" w:color="000000"/>
+            </w:tcBorders>
+            <w:shd w:val="clear" w:color="auto" w:fill="FFFFFF"/>
+            <w:tcMar>
+              <w:top w:w="0" w:type="dxa"/>
+              <w:bottom w:w="0" w:type="dxa"/>
+              <w:left w:w="0" w:type="dxa"/>
+              <w:right w:w="0" w:type="dxa"/>
+            </w:tcMar>
+            <w:vAlign w:val="center"/>
+          </w:tcPr>
+          <w:p>
+            <w:pPr>
+              <w:jc w:val="left"/>
+              <w:spacing w:after="40" w:before="40"/>
+              <w:ind w:firstLine="0" w:left="100" w:right="100"/>
+            </w:pPr>
+            <w:r xmlns:w="http://schemas.openxmlformats.org/wordprocessingml/2006/main" xmlns:wp="http://schemas.openxmlformats.org/drawingml/2006/wordprocessingDrawing" xmlns:r="http://schemas.openxmlformats.org/officeDocument/2006/relationships" xmlns:w14="http://schemas.microsoft.com/office/word/2010/wordml">
+              <w:rPr>
+                <w:rFonts w:ascii="Cambria" w:hAnsi="Cambria" w:eastAsia="Cambria" w:cs="Cambria"/>
+                <w:sz w:val="40"/>
+                <w:szCs w:val="40"/>
+                <w:color w:val="FFFFFF"/>
+              </w:rPr>
+              <w:t xml:space="preserve">⭘</w:t>
+            </w:r>
+          </w:p>
+        </w:tc>
+        <w:tc>
+          <w:tcPr>
+            <w:tcBorders>
+              <w:bottom w:val="single" w:sz="8" w:space="0" w:color="000000"/>
+            </w:tcBorders>
+            <w:shd w:val="clear" w:color="auto" w:fill="FFFFFF"/>
+            <w:tcMar>
+              <w:top w:w="0" w:type="dxa"/>
+              <w:bottom w:w="0" w:type="dxa"/>
+              <w:left w:w="0" w:type="dxa"/>
+              <w:right w:w="0" w:type="dxa"/>
+            </w:tcMar>
+            <w:vAlign w:val="center"/>
+          </w:tcPr>
+          <w:p>
+            <w:pPr>
+              <w:jc w:val="left"/>
+              <w:spacing w:after="40" w:before="40"/>
+              <w:ind w:firstLine="0" w:left="100" w:right="100"/>
+            </w:pPr>
+            <w:r xmlns:w="http://schemas.openxmlformats.org/wordprocessingml/2006/main" xmlns:wp="http://schemas.openxmlformats.org/drawingml/2006/wordprocessingDrawing" xmlns:r="http://schemas.openxmlformats.org/officeDocument/2006/relationships" xmlns:w14="http://schemas.microsoft.com/office/word/2010/wordml">
+              <w:rPr>
+                <w:rFonts w:ascii="Cambria" w:hAnsi="Cambria" w:eastAsia="Cambria" w:cs="Cambria"/>
+                <w:sz w:val="22"/>
+                <w:szCs w:val="22"/>
+                <w:color w:val="111111"/>
+              </w:rPr>
+              <w:t xml:space="preserve">Cannot be evaluated</w:t>
+            </w:r>
+          </w:p>
+        </w:tc>
+      </w:tr>
+    </w:tbl>
     <w:p>
       <w:pPr>
         <w:pStyle w:val="Heading2"/>
@@ -2787,10 +3411,10 @@
     <w:name w:val="Table Caption"/>
     <w:basedOn w:val="Caption"/>
     <w:qFormat/>
-    <w:rsid w:val="00C23D99"/>
+    <w:rsid w:val="004C2A25"/>
     <w:pPr>
       <w:keepNext/>
-      <w:spacing w:before="480" w:after="0"/>
+      <w:spacing w:before="480" w:after="120"/>
     </w:pPr>
     <w:rPr>
       <w:b w:val="0"/>

</xml_diff>

<commit_message>
Add legend to summary table and parse option
</commit_message>
<xml_diff>
--- a/examples/SCS/_book/SCS.docx
+++ b/examples/SCS/_book/SCS.docx
@@ -45,9 +45,11 @@
         <w:jc w:val="center"/>
       </w:tblPr>
       <w:tblGrid>
-        <w:gridCol w:w="4176"/>
-        <w:gridCol w:w="936"/>
-        <w:gridCol w:w="4176"/>
+        <w:gridCol w:w="3168"/>
+        <w:gridCol w:w="864"/>
+        <w:gridCol w:w="3168"/>
+        <w:gridCol w:w="720"/>
+        <w:gridCol w:w="1440"/>
       </w:tblGrid>
       <w:tr>
         <w:trPr>
@@ -81,8 +83,8 @@
                 <w:rFonts w:ascii="Cambria" w:hAnsi="Cambria" w:eastAsia="Cambria" w:cs="Cambria"/>
                 <w:b/>
                 <w:i/>
-                <w:sz w:val="22"/>
-                <w:szCs w:val="22"/>
+                <w:sz w:val="20"/>
+                <w:szCs w:val="20"/>
                 <w:color w:val="111111"/>
               </w:rPr>
               <w:t xml:space="preserve">Convention General Principles</w:t>
@@ -115,8 +117,8 @@
                 <w:rFonts w:ascii="Cambria" w:hAnsi="Cambria" w:eastAsia="Cambria" w:cs="Cambria"/>
                 <w:b/>
                 <w:i/>
-                <w:sz w:val="22"/>
-                <w:szCs w:val="22"/>
+                <w:sz w:val="20"/>
+                <w:szCs w:val="20"/>
                 <w:color w:val="111111"/>
               </w:rPr>
               <w:t xml:space="preserve">Status</w:t>
@@ -149,11 +151,73 @@
                 <w:rFonts w:ascii="Cambria" w:hAnsi="Cambria" w:eastAsia="Cambria" w:cs="Cambria"/>
                 <w:b/>
                 <w:i/>
-                <w:sz w:val="22"/>
-                <w:szCs w:val="22"/>
+                <w:sz w:val="20"/>
+                <w:szCs w:val="20"/>
                 <w:color w:val="111111"/>
               </w:rPr>
               <w:t xml:space="preserve">Comment/consideration</w:t>
+            </w:r>
+          </w:p>
+        </w:tc>
+        <w:tc>
+          <w:tcPr>
+            <w:tcBorders/>
+            <w:shd w:val="clear" w:color="auto" w:fill="FFFFFF"/>
+            <w:tcMar>
+              <w:top w:w="0" w:type="dxa"/>
+              <w:bottom w:w="0" w:type="dxa"/>
+              <w:left w:w="0" w:type="dxa"/>
+              <w:right w:w="0" w:type="dxa"/>
+            </w:tcMar>
+            <w:vAlign w:val="center"/>
+          </w:tcPr>
+          <w:p>
+            <w:pPr>
+              <w:jc w:val="left"/>
+              <w:spacing w:after="40" w:before="40"/>
+              <w:ind w:firstLine="0" w:left="100" w:right="100"/>
+            </w:pPr>
+            <w:r xmlns:w="http://schemas.openxmlformats.org/wordprocessingml/2006/main" xmlns:wp="http://schemas.openxmlformats.org/drawingml/2006/wordprocessingDrawing" xmlns:r="http://schemas.openxmlformats.org/officeDocument/2006/relationships" xmlns:w14="http://schemas.microsoft.com/office/word/2010/wordml">
+              <w:rPr>
+                <w:rFonts w:ascii="Cambria" w:hAnsi="Cambria" w:eastAsia="Cambria" w:cs="Cambria"/>
+                <w:b/>
+                <w:i/>
+                <w:sz w:val="20"/>
+                <w:szCs w:val="20"/>
+                <w:color w:val="111111"/>
+              </w:rPr>
+              <w:t xml:space="preserve"> </w:t>
+            </w:r>
+          </w:p>
+        </w:tc>
+        <w:tc>
+          <w:tcPr>
+            <w:tcBorders/>
+            <w:shd w:val="clear" w:color="auto" w:fill="FFFFFF"/>
+            <w:tcMar>
+              <w:top w:w="0" w:type="dxa"/>
+              <w:bottom w:w="0" w:type="dxa"/>
+              <w:left w:w="0" w:type="dxa"/>
+              <w:right w:w="0" w:type="dxa"/>
+            </w:tcMar>
+            <w:vAlign w:val="center"/>
+          </w:tcPr>
+          <w:p>
+            <w:pPr>
+              <w:jc w:val="left"/>
+              <w:spacing w:after="40" w:before="40"/>
+              <w:ind w:firstLine="0" w:left="100" w:right="100"/>
+            </w:pPr>
+            <w:r xmlns:w="http://schemas.openxmlformats.org/wordprocessingml/2006/main" xmlns:wp="http://schemas.openxmlformats.org/drawingml/2006/wordprocessingDrawing" xmlns:r="http://schemas.openxmlformats.org/officeDocument/2006/relationships" xmlns:w14="http://schemas.microsoft.com/office/word/2010/wordml">
+              <w:rPr>
+                <w:rFonts w:ascii="Cambria" w:hAnsi="Cambria" w:eastAsia="Cambria" w:cs="Cambria"/>
+                <w:b/>
+                <w:i/>
+                <w:sz w:val="20"/>
+                <w:szCs w:val="20"/>
+                <w:color w:val="111111"/>
+              </w:rPr>
+              <w:t xml:space="preserve">  </w:t>
             </w:r>
           </w:p>
         </w:tc>
@@ -184,8 +248,8 @@
             <w:r xmlns:w="http://schemas.openxmlformats.org/wordprocessingml/2006/main" xmlns:wp="http://schemas.openxmlformats.org/drawingml/2006/wordprocessingDrawing" xmlns:r="http://schemas.openxmlformats.org/officeDocument/2006/relationships" xmlns:w14="http://schemas.microsoft.com/office/word/2010/wordml">
               <w:rPr>
                 <w:rFonts w:ascii="Cambria" w:hAnsi="Cambria" w:eastAsia="Cambria" w:cs="Cambria"/>
-                <w:sz w:val="22"/>
-                <w:szCs w:val="22"/>
+                <w:sz w:val="20"/>
+                <w:szCs w:val="20"/>
                 <w:color w:val="111111"/>
               </w:rPr>
               <w:t xml:space="preserve">Restore or maintain at </w:t>
@@ -194,8 +258,8 @@
               <w:rPr>
                 <w:rFonts w:ascii="Cambria" w:hAnsi="Cambria" w:eastAsia="Cambria" w:cs="Cambria"/>
                 <w:i/>
-                <w:sz w:val="22"/>
-                <w:szCs w:val="22"/>
+                <w:sz w:val="20"/>
+                <w:szCs w:val="20"/>
                 <w:color w:val="111111"/>
               </w:rPr>
               <w:t xml:space="preserve">B</w:t>
@@ -205,8 +269,8 @@
                 <w:rFonts w:ascii="Cambria" w:hAnsi="Cambria" w:eastAsia="Cambria" w:cs="Cambria"/>
                 <w:i/>
                 <w:vertAlign w:val="subscript"/>
-                <w:sz w:val="22"/>
-                <w:szCs w:val="22"/>
+                <w:sz w:val="20"/>
+                <w:szCs w:val="20"/>
                 <w:color w:val="111111"/>
               </w:rPr>
               <w:t xml:space="preserve">MSY</w:t>
@@ -227,15 +291,15 @@
           </w:tcPr>
           <w:p>
             <w:pPr>
-              <w:jc w:val="left"/>
+              <w:jc w:val="center"/>
               <w:spacing w:after="40" w:before="40"/>
               <w:ind w:firstLine="0" w:left="100" w:right="100"/>
             </w:pPr>
             <w:r xmlns:w="http://schemas.openxmlformats.org/wordprocessingml/2006/main" xmlns:wp="http://schemas.openxmlformats.org/drawingml/2006/wordprocessingDrawing" xmlns:r="http://schemas.openxmlformats.org/officeDocument/2006/relationships" xmlns:w14="http://schemas.microsoft.com/office/word/2010/wordml">
               <w:rPr>
                 <w:rFonts w:ascii="Cambria" w:hAnsi="Cambria" w:eastAsia="Cambria" w:cs="Cambria"/>
-                <w:sz w:val="40"/>
-                <w:szCs w:val="40"/>
+                <w:sz w:val="24"/>
+                <w:szCs w:val="24"/>
                 <w:color w:val="B81D13"/>
               </w:rPr>
               <w:t xml:space="preserve">●</w:t>
@@ -263,23 +327,147 @@
             <w:r xmlns:w="http://schemas.openxmlformats.org/wordprocessingml/2006/main" xmlns:wp="http://schemas.openxmlformats.org/drawingml/2006/wordprocessingDrawing" xmlns:r="http://schemas.openxmlformats.org/officeDocument/2006/relationships" xmlns:w14="http://schemas.microsoft.com/office/word/2010/wordml">
               <w:rPr>
                 <w:rFonts w:ascii="Cambria" w:hAnsi="Cambria" w:eastAsia="Cambria" w:cs="Cambria"/>
-                <w:i/>
-                <w:sz w:val="22"/>
-                <w:szCs w:val="22"/>
+                <w:sz w:val="20"/>
+                <w:szCs w:val="20"/>
                 <w:color w:val="111111"/>
               </w:rPr>
-              <w:t xml:space="preserve">B</w:t>
+              <w:t xml:space="preserve">Probability</w:t>
+            </w:r>
+            <w:r xmlns:w="http://schemas.openxmlformats.org/wordprocessingml/2006/main" xmlns:wp="http://schemas.openxmlformats.org/drawingml/2006/wordprocessingDrawing" xmlns:r="http://schemas.openxmlformats.org/officeDocument/2006/relationships" xmlns:w14="http://schemas.microsoft.com/office/word/2010/wordml">
+              <w:rPr>
+                <w:rFonts w:ascii="Cambria" w:hAnsi="Cambria" w:eastAsia="Cambria" w:cs="Cambria"/>
+                <w:sz w:val="20"/>
+                <w:szCs w:val="20"/>
+                <w:color w:val="111111"/>
+              </w:rPr>
+              <w:t xml:space="preserve"> of</w:t>
+            </w:r>
+            <w:r xmlns:w="http://schemas.openxmlformats.org/wordprocessingml/2006/main" xmlns:wp="http://schemas.openxmlformats.org/drawingml/2006/wordprocessingDrawing" xmlns:r="http://schemas.openxmlformats.org/officeDocument/2006/relationships" xmlns:w14="http://schemas.microsoft.com/office/word/2010/wordml">
+              <w:rPr>
+                <w:rFonts w:ascii="Cambria" w:hAnsi="Cambria" w:eastAsia="Cambria" w:cs="Cambria"/>
+                <w:i/>
+                <w:sz w:val="20"/>
+                <w:szCs w:val="20"/>
+                <w:color w:val="111111"/>
+              </w:rPr>
+              <w:t xml:space="preserve"> B</w:t>
             </w:r>
             <w:r xmlns:w="http://schemas.openxmlformats.org/wordprocessingml/2006/main" xmlns:wp="http://schemas.openxmlformats.org/drawingml/2006/wordprocessingDrawing" xmlns:r="http://schemas.openxmlformats.org/officeDocument/2006/relationships" xmlns:w14="http://schemas.microsoft.com/office/word/2010/wordml">
               <w:rPr>
                 <w:rFonts w:ascii="Cambria" w:hAnsi="Cambria" w:eastAsia="Cambria" w:cs="Cambria"/>
                 <w:i/>
                 <w:vertAlign w:val="subscript"/>
-                <w:sz w:val="22"/>
-                <w:szCs w:val="22"/>
+                <w:sz w:val="20"/>
+                <w:szCs w:val="20"/>
+                <w:color w:val="111111"/>
+              </w:rPr>
+              <w:t xml:space="preserve">2019</w:t>
+            </w:r>
+            <w:r xmlns:w="http://schemas.openxmlformats.org/wordprocessingml/2006/main" xmlns:wp="http://schemas.openxmlformats.org/drawingml/2006/wordprocessingDrawing" xmlns:r="http://schemas.openxmlformats.org/officeDocument/2006/relationships" xmlns:w14="http://schemas.microsoft.com/office/word/2010/wordml">
+              <w:rPr>
+                <w:rFonts w:ascii="Cambria" w:hAnsi="Cambria" w:eastAsia="Cambria" w:cs="Cambria"/>
+                <w:sz w:val="20"/>
+                <w:szCs w:val="20"/>
+                <w:color w:val="111111"/>
+              </w:rPr>
+              <w:t xml:space="preserve"> &lt;</w:t>
+            </w:r>
+            <w:r xmlns:w="http://schemas.openxmlformats.org/wordprocessingml/2006/main" xmlns:wp="http://schemas.openxmlformats.org/drawingml/2006/wordprocessingDrawing" xmlns:r="http://schemas.openxmlformats.org/officeDocument/2006/relationships" xmlns:w14="http://schemas.microsoft.com/office/word/2010/wordml">
+              <w:rPr>
+                <w:rFonts w:ascii="Cambria" w:hAnsi="Cambria" w:eastAsia="Cambria" w:cs="Cambria"/>
+                <w:i/>
+                <w:sz w:val="20"/>
+                <w:szCs w:val="20"/>
+                <w:color w:val="111111"/>
+              </w:rPr>
+              <w:t xml:space="preserve"> B</w:t>
+            </w:r>
+            <w:r xmlns:w="http://schemas.openxmlformats.org/wordprocessingml/2006/main" xmlns:wp="http://schemas.openxmlformats.org/drawingml/2006/wordprocessingDrawing" xmlns:r="http://schemas.openxmlformats.org/officeDocument/2006/relationships" xmlns:w14="http://schemas.microsoft.com/office/word/2010/wordml">
+              <w:rPr>
+                <w:rFonts w:ascii="Cambria" w:hAnsi="Cambria" w:eastAsia="Cambria" w:cs="Cambria"/>
+                <w:i/>
+                <w:vertAlign w:val="subscript"/>
+                <w:sz w:val="20"/>
+                <w:szCs w:val="20"/>
                 <w:color w:val="111111"/>
               </w:rPr>
               <w:t xml:space="preserve">MSY</w:t>
+            </w:r>
+            <w:r xmlns:w="http://schemas.openxmlformats.org/wordprocessingml/2006/main" xmlns:wp="http://schemas.openxmlformats.org/drawingml/2006/wordprocessingDrawing" xmlns:r="http://schemas.openxmlformats.org/officeDocument/2006/relationships" xmlns:w14="http://schemas.microsoft.com/office/word/2010/wordml">
+              <w:rPr>
+                <w:rFonts w:ascii="Cambria" w:hAnsi="Cambria" w:eastAsia="Cambria" w:cs="Cambria"/>
+                <w:sz w:val="20"/>
+                <w:szCs w:val="20"/>
+                <w:color w:val="111111"/>
+              </w:rPr>
+              <w:t xml:space="preserve"> =</w:t>
+            </w:r>
+            <w:r xmlns:w="http://schemas.openxmlformats.org/wordprocessingml/2006/main" xmlns:wp="http://schemas.openxmlformats.org/drawingml/2006/wordprocessingDrawing" xmlns:r="http://schemas.openxmlformats.org/officeDocument/2006/relationships" xmlns:w14="http://schemas.microsoft.com/office/word/2010/wordml">
+              <w:rPr>
+                <w:rFonts w:ascii="Cambria" w:hAnsi="Cambria" w:eastAsia="Cambria" w:cs="Cambria"/>
+                <w:sz w:val="20"/>
+                <w:szCs w:val="20"/>
+                <w:color w:val="111111"/>
+              </w:rPr>
+              <w:t xml:space="preserve"> 97%</w:t>
+            </w:r>
+          </w:p>
+        </w:tc>
+        <w:tc>
+          <w:tcPr>
+            <w:tcBorders/>
+            <w:shd w:val="clear" w:color="auto" w:fill="FFFFFF"/>
+            <w:tcMar>
+              <w:top w:w="0" w:type="dxa"/>
+              <w:bottom w:w="0" w:type="dxa"/>
+              <w:left w:w="0" w:type="dxa"/>
+              <w:right w:w="0" w:type="dxa"/>
+            </w:tcMar>
+            <w:vAlign w:val="center"/>
+          </w:tcPr>
+          <w:p>
+            <w:pPr>
+              <w:jc w:val="right"/>
+              <w:spacing w:after="40" w:before="40"/>
+              <w:ind w:firstLine="0" w:left="100" w:right="100"/>
+            </w:pPr>
+            <w:r xmlns:w="http://schemas.openxmlformats.org/wordprocessingml/2006/main" xmlns:wp="http://schemas.openxmlformats.org/drawingml/2006/wordprocessingDrawing" xmlns:r="http://schemas.openxmlformats.org/officeDocument/2006/relationships" xmlns:w14="http://schemas.microsoft.com/office/word/2010/wordml">
+              <w:rPr>
+                <w:rFonts w:ascii="Cambria" w:hAnsi="Cambria" w:eastAsia="Cambria" w:cs="Cambria"/>
+                <w:sz w:val="20"/>
+                <w:szCs w:val="20"/>
+                <w:color w:val="008450"/>
+              </w:rPr>
+              <w:t xml:space="preserve">●</w:t>
+            </w:r>
+          </w:p>
+        </w:tc>
+        <w:tc>
+          <w:tcPr>
+            <w:tcBorders/>
+            <w:shd w:val="clear" w:color="auto" w:fill="FFFFFF"/>
+            <w:tcMar>
+              <w:top w:w="0" w:type="dxa"/>
+              <w:bottom w:w="0" w:type="dxa"/>
+              <w:left w:w="0" w:type="dxa"/>
+              <w:right w:w="0" w:type="dxa"/>
+            </w:tcMar>
+            <w:vAlign w:val="center"/>
+          </w:tcPr>
+          <w:p>
+            <w:pPr>
+              <w:jc w:val="left"/>
+              <w:spacing w:after="40" w:before="40"/>
+              <w:ind w:firstLine="0" w:left="100" w:right="100"/>
+            </w:pPr>
+            <w:r xmlns:w="http://schemas.openxmlformats.org/wordprocessingml/2006/main" xmlns:wp="http://schemas.openxmlformats.org/drawingml/2006/wordprocessingDrawing" xmlns:r="http://schemas.openxmlformats.org/officeDocument/2006/relationships" xmlns:w14="http://schemas.microsoft.com/office/word/2010/wordml">
+              <w:rPr>
+                <w:rFonts w:ascii="Cambria" w:hAnsi="Cambria" w:eastAsia="Cambria" w:cs="Cambria"/>
+                <w:sz w:val="20"/>
+                <w:szCs w:val="20"/>
+                <w:color w:val="111111"/>
+              </w:rPr>
+              <w:t xml:space="preserve">OK</w:t>
             </w:r>
           </w:p>
         </w:tc>
@@ -310,8 +498,8 @@
             <w:r xmlns:w="http://schemas.openxmlformats.org/wordprocessingml/2006/main" xmlns:wp="http://schemas.openxmlformats.org/drawingml/2006/wordprocessingDrawing" xmlns:r="http://schemas.openxmlformats.org/officeDocument/2006/relationships" xmlns:w14="http://schemas.microsoft.com/office/word/2010/wordml">
               <w:rPr>
                 <w:rFonts w:ascii="Cambria" w:hAnsi="Cambria" w:eastAsia="Cambria" w:cs="Cambria"/>
-                <w:sz w:val="22"/>
-                <w:szCs w:val="22"/>
+                <w:sz w:val="20"/>
+                <w:szCs w:val="20"/>
                 <w:color w:val="111111"/>
               </w:rPr>
               <w:t xml:space="preserve">Eliminate overfishing</w:t>
@@ -332,15 +520,15 @@
           </w:tcPr>
           <w:p>
             <w:pPr>
-              <w:jc w:val="left"/>
+              <w:jc w:val="center"/>
               <w:spacing w:after="40" w:before="40"/>
               <w:ind w:firstLine="0" w:left="100" w:right="100"/>
             </w:pPr>
             <w:r xmlns:w="http://schemas.openxmlformats.org/wordprocessingml/2006/main" xmlns:wp="http://schemas.openxmlformats.org/drawingml/2006/wordprocessingDrawing" xmlns:r="http://schemas.openxmlformats.org/officeDocument/2006/relationships" xmlns:w14="http://schemas.microsoft.com/office/word/2010/wordml">
               <w:rPr>
                 <w:rFonts w:ascii="Cambria" w:hAnsi="Cambria" w:eastAsia="Cambria" w:cs="Cambria"/>
-                <w:sz w:val="40"/>
-                <w:szCs w:val="40"/>
+                <w:sz w:val="24"/>
+                <w:szCs w:val="24"/>
                 <w:color w:val="008450"/>
               </w:rPr>
               <w:t xml:space="preserve">●</w:t>
@@ -368,11 +556,109 @@
             <w:r xmlns:w="http://schemas.openxmlformats.org/wordprocessingml/2006/main" xmlns:wp="http://schemas.openxmlformats.org/drawingml/2006/wordprocessingDrawing" xmlns:r="http://schemas.openxmlformats.org/officeDocument/2006/relationships" xmlns:w14="http://schemas.microsoft.com/office/word/2010/wordml">
               <w:rPr>
                 <w:rFonts w:ascii="Cambria" w:hAnsi="Cambria" w:eastAsia="Cambria" w:cs="Cambria"/>
-                <w:sz w:val="22"/>
-                <w:szCs w:val="22"/>
+                <w:sz w:val="20"/>
+                <w:szCs w:val="20"/>
                 <w:color w:val="111111"/>
               </w:rPr>
-              <w:t xml:space="preserve">F &lt; F_msy</w:t>
+              <w:t xml:space="preserve"/>
+            </w:r>
+            <w:r xmlns:w="http://schemas.openxmlformats.org/wordprocessingml/2006/main" xmlns:wp="http://schemas.openxmlformats.org/drawingml/2006/wordprocessingDrawing" xmlns:r="http://schemas.openxmlformats.org/officeDocument/2006/relationships" xmlns:w14="http://schemas.microsoft.com/office/word/2010/wordml">
+              <w:rPr>
+                <w:rFonts w:ascii="Cambria" w:hAnsi="Cambria" w:eastAsia="Cambria" w:cs="Cambria"/>
+                <w:i/>
+                <w:sz w:val="20"/>
+                <w:szCs w:val="20"/>
+                <w:color w:val="111111"/>
+              </w:rPr>
+              <w:t xml:space="preserve"> F</w:t>
+            </w:r>
+            <w:r xmlns:w="http://schemas.openxmlformats.org/wordprocessingml/2006/main" xmlns:wp="http://schemas.openxmlformats.org/drawingml/2006/wordprocessingDrawing" xmlns:r="http://schemas.openxmlformats.org/officeDocument/2006/relationships" xmlns:w14="http://schemas.microsoft.com/office/word/2010/wordml">
+              <w:rPr>
+                <w:rFonts w:ascii="Cambria" w:hAnsi="Cambria" w:eastAsia="Cambria" w:cs="Cambria"/>
+                <w:sz w:val="20"/>
+                <w:szCs w:val="20"/>
+                <w:color w:val="111111"/>
+              </w:rPr>
+              <w:t xml:space="preserve"> &lt;</w:t>
+            </w:r>
+            <w:r xmlns:w="http://schemas.openxmlformats.org/wordprocessingml/2006/main" xmlns:wp="http://schemas.openxmlformats.org/drawingml/2006/wordprocessingDrawing" xmlns:r="http://schemas.openxmlformats.org/officeDocument/2006/relationships" xmlns:w14="http://schemas.microsoft.com/office/word/2010/wordml">
+              <w:rPr>
+                <w:rFonts w:ascii="Cambria" w:hAnsi="Cambria" w:eastAsia="Cambria" w:cs="Cambria"/>
+                <w:i/>
+                <w:sz w:val="20"/>
+                <w:szCs w:val="20"/>
+                <w:color w:val="111111"/>
+              </w:rPr>
+              <w:t xml:space="preserve"> F</w:t>
+            </w:r>
+            <w:r xmlns:w="http://schemas.openxmlformats.org/wordprocessingml/2006/main" xmlns:wp="http://schemas.openxmlformats.org/drawingml/2006/wordprocessingDrawing" xmlns:r="http://schemas.openxmlformats.org/officeDocument/2006/relationships" xmlns:w14="http://schemas.microsoft.com/office/word/2010/wordml">
+              <w:rPr>
+                <w:rFonts w:ascii="Cambria" w:hAnsi="Cambria" w:eastAsia="Cambria" w:cs="Cambria"/>
+                <w:i/>
+                <w:vertAlign w:val="subscript"/>
+                <w:sz w:val="20"/>
+                <w:szCs w:val="20"/>
+                <w:color w:val="111111"/>
+              </w:rPr>
+              <w:t xml:space="preserve">MSY</w:t>
+            </w:r>
+          </w:p>
+        </w:tc>
+        <w:tc>
+          <w:tcPr>
+            <w:tcBorders/>
+            <w:shd w:val="clear" w:color="auto" w:fill="FFFFFF"/>
+            <w:tcMar>
+              <w:top w:w="0" w:type="dxa"/>
+              <w:bottom w:w="0" w:type="dxa"/>
+              <w:left w:w="0" w:type="dxa"/>
+              <w:right w:w="0" w:type="dxa"/>
+            </w:tcMar>
+            <w:vAlign w:val="center"/>
+          </w:tcPr>
+          <w:p>
+            <w:pPr>
+              <w:jc w:val="right"/>
+              <w:spacing w:after="40" w:before="40"/>
+              <w:ind w:firstLine="0" w:left="100" w:right="100"/>
+            </w:pPr>
+            <w:r xmlns:w="http://schemas.openxmlformats.org/wordprocessingml/2006/main" xmlns:wp="http://schemas.openxmlformats.org/drawingml/2006/wordprocessingDrawing" xmlns:r="http://schemas.openxmlformats.org/officeDocument/2006/relationships" xmlns:w14="http://schemas.microsoft.com/office/word/2010/wordml">
+              <w:rPr>
+                <w:rFonts w:ascii="Cambria" w:hAnsi="Cambria" w:eastAsia="Cambria" w:cs="Cambria"/>
+                <w:sz w:val="20"/>
+                <w:szCs w:val="20"/>
+                <w:color w:val="EFB700"/>
+              </w:rPr>
+              <w:t xml:space="preserve">●</w:t>
+            </w:r>
+          </w:p>
+        </w:tc>
+        <w:tc>
+          <w:tcPr>
+            <w:tcBorders/>
+            <w:shd w:val="clear" w:color="auto" w:fill="FFFFFF"/>
+            <w:tcMar>
+              <w:top w:w="0" w:type="dxa"/>
+              <w:bottom w:w="0" w:type="dxa"/>
+              <w:left w:w="0" w:type="dxa"/>
+              <w:right w:w="0" w:type="dxa"/>
+            </w:tcMar>
+            <w:vAlign w:val="center"/>
+          </w:tcPr>
+          <w:p>
+            <w:pPr>
+              <w:jc w:val="left"/>
+              <w:spacing w:after="40" w:before="40"/>
+              <w:ind w:firstLine="0" w:left="100" w:right="100"/>
+            </w:pPr>
+            <w:r xmlns:w="http://schemas.openxmlformats.org/wordprocessingml/2006/main" xmlns:wp="http://schemas.openxmlformats.org/drawingml/2006/wordprocessingDrawing" xmlns:r="http://schemas.openxmlformats.org/officeDocument/2006/relationships" xmlns:w14="http://schemas.microsoft.com/office/word/2010/wordml">
+              <w:rPr>
+                <w:rFonts w:ascii="Cambria" w:hAnsi="Cambria" w:eastAsia="Cambria" w:cs="Cambria"/>
+                <w:sz w:val="20"/>
+                <w:szCs w:val="20"/>
+                <w:color w:val="111111"/>
+              </w:rPr>
+              <w:t xml:space="preserve">Intermediate</w:t>
             </w:r>
           </w:p>
         </w:tc>
@@ -403,8 +689,8 @@
             <w:r xmlns:w="http://schemas.openxmlformats.org/wordprocessingml/2006/main" xmlns:wp="http://schemas.openxmlformats.org/drawingml/2006/wordprocessingDrawing" xmlns:r="http://schemas.openxmlformats.org/officeDocument/2006/relationships" xmlns:w14="http://schemas.microsoft.com/office/word/2010/wordml">
               <w:rPr>
                 <w:rFonts w:ascii="Cambria" w:hAnsi="Cambria" w:eastAsia="Cambria" w:cs="Cambria"/>
-                <w:sz w:val="22"/>
-                <w:szCs w:val="22"/>
+                <w:sz w:val="20"/>
+                <w:szCs w:val="20"/>
                 <w:color w:val="111111"/>
               </w:rPr>
               <w:t xml:space="preserve">Apply Percautionary Approach</w:t>
@@ -425,15 +711,15 @@
           </w:tcPr>
           <w:p>
             <w:pPr>
-              <w:jc w:val="left"/>
+              <w:jc w:val="center"/>
               <w:spacing w:after="40" w:before="40"/>
               <w:ind w:firstLine="0" w:left="100" w:right="100"/>
             </w:pPr>
             <w:r xmlns:w="http://schemas.openxmlformats.org/wordprocessingml/2006/main" xmlns:wp="http://schemas.openxmlformats.org/drawingml/2006/wordprocessingDrawing" xmlns:r="http://schemas.openxmlformats.org/officeDocument/2006/relationships" xmlns:w14="http://schemas.microsoft.com/office/word/2010/wordml">
               <w:rPr>
                 <w:rFonts w:ascii="Cambria" w:hAnsi="Cambria" w:eastAsia="Cambria" w:cs="Cambria"/>
-                <w:sz w:val="40"/>
-                <w:szCs w:val="40"/>
+                <w:sz w:val="24"/>
+                <w:szCs w:val="24"/>
                 <w:color w:val="008450"/>
               </w:rPr>
               <w:t xml:space="preserve">●</w:t>
@@ -461,11 +747,87 @@
             <w:r xmlns:w="http://schemas.openxmlformats.org/wordprocessingml/2006/main" xmlns:wp="http://schemas.openxmlformats.org/drawingml/2006/wordprocessingDrawing" xmlns:r="http://schemas.openxmlformats.org/officeDocument/2006/relationships" xmlns:w14="http://schemas.microsoft.com/office/word/2010/wordml">
               <w:rPr>
                 <w:rFonts w:ascii="Cambria" w:hAnsi="Cambria" w:eastAsia="Cambria" w:cs="Cambria"/>
-                <w:sz w:val="22"/>
-                <w:szCs w:val="22"/>
+                <w:sz w:val="20"/>
+                <w:szCs w:val="20"/>
                 <w:color w:val="111111"/>
               </w:rPr>
-              <w:t xml:space="preserve">Reference points defined</w:t>
+              <w:t xml:space="preserve">Reference</w:t>
+            </w:r>
+            <w:r xmlns:w="http://schemas.openxmlformats.org/wordprocessingml/2006/main" xmlns:wp="http://schemas.openxmlformats.org/drawingml/2006/wordprocessingDrawing" xmlns:r="http://schemas.openxmlformats.org/officeDocument/2006/relationships" xmlns:w14="http://schemas.microsoft.com/office/word/2010/wordml">
+              <w:rPr>
+                <w:rFonts w:ascii="Cambria" w:hAnsi="Cambria" w:eastAsia="Cambria" w:cs="Cambria"/>
+                <w:sz w:val="20"/>
+                <w:szCs w:val="20"/>
+                <w:color w:val="111111"/>
+              </w:rPr>
+              <w:t xml:space="preserve"> points</w:t>
+            </w:r>
+            <w:r xmlns:w="http://schemas.openxmlformats.org/wordprocessingml/2006/main" xmlns:wp="http://schemas.openxmlformats.org/drawingml/2006/wordprocessingDrawing" xmlns:r="http://schemas.openxmlformats.org/officeDocument/2006/relationships" xmlns:w14="http://schemas.microsoft.com/office/word/2010/wordml">
+              <w:rPr>
+                <w:rFonts w:ascii="Cambria" w:hAnsi="Cambria" w:eastAsia="Cambria" w:cs="Cambria"/>
+                <w:sz w:val="20"/>
+                <w:szCs w:val="20"/>
+                <w:color w:val="111111"/>
+              </w:rPr>
+              <w:t xml:space="preserve"> defined</w:t>
+            </w:r>
+          </w:p>
+        </w:tc>
+        <w:tc>
+          <w:tcPr>
+            <w:tcBorders/>
+            <w:shd w:val="clear" w:color="auto" w:fill="FFFFFF"/>
+            <w:tcMar>
+              <w:top w:w="0" w:type="dxa"/>
+              <w:bottom w:w="0" w:type="dxa"/>
+              <w:left w:w="0" w:type="dxa"/>
+              <w:right w:w="0" w:type="dxa"/>
+            </w:tcMar>
+            <w:vAlign w:val="center"/>
+          </w:tcPr>
+          <w:p>
+            <w:pPr>
+              <w:jc w:val="right"/>
+              <w:spacing w:after="40" w:before="40"/>
+              <w:ind w:firstLine="0" w:left="100" w:right="100"/>
+            </w:pPr>
+            <w:r xmlns:w="http://schemas.openxmlformats.org/wordprocessingml/2006/main" xmlns:wp="http://schemas.openxmlformats.org/drawingml/2006/wordprocessingDrawing" xmlns:r="http://schemas.openxmlformats.org/officeDocument/2006/relationships" xmlns:w14="http://schemas.microsoft.com/office/word/2010/wordml">
+              <w:rPr>
+                <w:rFonts w:ascii="Cambria" w:hAnsi="Cambria" w:eastAsia="Cambria" w:cs="Cambria"/>
+                <w:sz w:val="20"/>
+                <w:szCs w:val="20"/>
+                <w:color w:val="B81D13"/>
+              </w:rPr>
+              <w:t xml:space="preserve">●</w:t>
+            </w:r>
+          </w:p>
+        </w:tc>
+        <w:tc>
+          <w:tcPr>
+            <w:tcBorders/>
+            <w:shd w:val="clear" w:color="auto" w:fill="FFFFFF"/>
+            <w:tcMar>
+              <w:top w:w="0" w:type="dxa"/>
+              <w:bottom w:w="0" w:type="dxa"/>
+              <w:left w:w="0" w:type="dxa"/>
+              <w:right w:w="0" w:type="dxa"/>
+            </w:tcMar>
+            <w:vAlign w:val="center"/>
+          </w:tcPr>
+          <w:p>
+            <w:pPr>
+              <w:jc w:val="left"/>
+              <w:spacing w:after="40" w:before="40"/>
+              <w:ind w:firstLine="0" w:left="100" w:right="100"/>
+            </w:pPr>
+            <w:r xmlns:w="http://schemas.openxmlformats.org/wordprocessingml/2006/main" xmlns:wp="http://schemas.openxmlformats.org/drawingml/2006/wordprocessingDrawing" xmlns:r="http://schemas.openxmlformats.org/officeDocument/2006/relationships" xmlns:w14="http://schemas.microsoft.com/office/word/2010/wordml">
+              <w:rPr>
+                <w:rFonts w:ascii="Cambria" w:hAnsi="Cambria" w:eastAsia="Cambria" w:cs="Cambria"/>
+                <w:sz w:val="20"/>
+                <w:szCs w:val="20"/>
+                <w:color w:val="111111"/>
+              </w:rPr>
+              <w:t xml:space="preserve">Not accomplished</w:t>
             </w:r>
           </w:p>
         </w:tc>
@@ -496,8 +858,8 @@
             <w:r xmlns:w="http://schemas.openxmlformats.org/wordprocessingml/2006/main" xmlns:wp="http://schemas.openxmlformats.org/drawingml/2006/wordprocessingDrawing" xmlns:r="http://schemas.openxmlformats.org/officeDocument/2006/relationships" xmlns:w14="http://schemas.microsoft.com/office/word/2010/wordml">
               <w:rPr>
                 <w:rFonts w:ascii="Cambria" w:hAnsi="Cambria" w:eastAsia="Cambria" w:cs="Cambria"/>
-                <w:sz w:val="22"/>
-                <w:szCs w:val="22"/>
+                <w:sz w:val="20"/>
+                <w:szCs w:val="20"/>
                 <w:color w:val="111111"/>
               </w:rPr>
               <w:t xml:space="preserve">Minimise harmful impacts on living marine resources and ecosystems</w:t>
@@ -518,15 +880,15 @@
           </w:tcPr>
           <w:p>
             <w:pPr>
-              <w:jc w:val="left"/>
+              <w:jc w:val="center"/>
               <w:spacing w:after="40" w:before="40"/>
               <w:ind w:firstLine="0" w:left="100" w:right="100"/>
             </w:pPr>
             <w:r xmlns:w="http://schemas.openxmlformats.org/wordprocessingml/2006/main" xmlns:wp="http://schemas.openxmlformats.org/drawingml/2006/wordprocessingDrawing" xmlns:r="http://schemas.openxmlformats.org/officeDocument/2006/relationships" xmlns:w14="http://schemas.microsoft.com/office/word/2010/wordml">
               <w:rPr>
                 <w:rFonts w:ascii="Cambria" w:hAnsi="Cambria" w:eastAsia="Cambria" w:cs="Cambria"/>
-                <w:sz w:val="40"/>
-                <w:szCs w:val="40"/>
+                <w:sz w:val="24"/>
+                <w:szCs w:val="24"/>
                 <w:color w:val="EFB700"/>
               </w:rPr>
               <w:t xml:space="preserve">●</w:t>
@@ -554,11 +916,123 @@
             <w:r xmlns:w="http://schemas.openxmlformats.org/wordprocessingml/2006/main" xmlns:wp="http://schemas.openxmlformats.org/drawingml/2006/wordprocessingDrawing" xmlns:r="http://schemas.openxmlformats.org/officeDocument/2006/relationships" xmlns:w14="http://schemas.microsoft.com/office/word/2010/wordml">
               <w:rPr>
                 <w:rFonts w:ascii="Cambria" w:hAnsi="Cambria" w:eastAsia="Cambria" w:cs="Cambria"/>
-                <w:sz w:val="22"/>
-                <w:szCs w:val="22"/>
+                <w:sz w:val="20"/>
+                <w:szCs w:val="20"/>
                 <w:color w:val="111111"/>
               </w:rPr>
-              <w:t xml:space="preserve">VME closures in effect, no specific measures</w:t>
+              <w:t xml:space="preserve">VME</w:t>
+            </w:r>
+            <w:r xmlns:w="http://schemas.openxmlformats.org/wordprocessingml/2006/main" xmlns:wp="http://schemas.openxmlformats.org/drawingml/2006/wordprocessingDrawing" xmlns:r="http://schemas.openxmlformats.org/officeDocument/2006/relationships" xmlns:w14="http://schemas.microsoft.com/office/word/2010/wordml">
+              <w:rPr>
+                <w:rFonts w:ascii="Cambria" w:hAnsi="Cambria" w:eastAsia="Cambria" w:cs="Cambria"/>
+                <w:sz w:val="20"/>
+                <w:szCs w:val="20"/>
+                <w:color w:val="111111"/>
+              </w:rPr>
+              <w:t xml:space="preserve"> closures</w:t>
+            </w:r>
+            <w:r xmlns:w="http://schemas.openxmlformats.org/wordprocessingml/2006/main" xmlns:wp="http://schemas.openxmlformats.org/drawingml/2006/wordprocessingDrawing" xmlns:r="http://schemas.openxmlformats.org/officeDocument/2006/relationships" xmlns:w14="http://schemas.microsoft.com/office/word/2010/wordml">
+              <w:rPr>
+                <w:rFonts w:ascii="Cambria" w:hAnsi="Cambria" w:eastAsia="Cambria" w:cs="Cambria"/>
+                <w:sz w:val="20"/>
+                <w:szCs w:val="20"/>
+                <w:color w:val="111111"/>
+              </w:rPr>
+              <w:t xml:space="preserve"> in</w:t>
+            </w:r>
+            <w:r xmlns:w="http://schemas.openxmlformats.org/wordprocessingml/2006/main" xmlns:wp="http://schemas.openxmlformats.org/drawingml/2006/wordprocessingDrawing" xmlns:r="http://schemas.openxmlformats.org/officeDocument/2006/relationships" xmlns:w14="http://schemas.microsoft.com/office/word/2010/wordml">
+              <w:rPr>
+                <w:rFonts w:ascii="Cambria" w:hAnsi="Cambria" w:eastAsia="Cambria" w:cs="Cambria"/>
+                <w:sz w:val="20"/>
+                <w:szCs w:val="20"/>
+                <w:color w:val="111111"/>
+              </w:rPr>
+              <w:t xml:space="preserve"> effect,</w:t>
+            </w:r>
+            <w:r xmlns:w="http://schemas.openxmlformats.org/wordprocessingml/2006/main" xmlns:wp="http://schemas.openxmlformats.org/drawingml/2006/wordprocessingDrawing" xmlns:r="http://schemas.openxmlformats.org/officeDocument/2006/relationships" xmlns:w14="http://schemas.microsoft.com/office/word/2010/wordml">
+              <w:rPr>
+                <w:rFonts w:ascii="Cambria" w:hAnsi="Cambria" w:eastAsia="Cambria" w:cs="Cambria"/>
+                <w:sz w:val="20"/>
+                <w:szCs w:val="20"/>
+                <w:color w:val="111111"/>
+              </w:rPr>
+              <w:t xml:space="preserve"> no</w:t>
+            </w:r>
+            <w:r xmlns:w="http://schemas.openxmlformats.org/wordprocessingml/2006/main" xmlns:wp="http://schemas.openxmlformats.org/drawingml/2006/wordprocessingDrawing" xmlns:r="http://schemas.openxmlformats.org/officeDocument/2006/relationships" xmlns:w14="http://schemas.microsoft.com/office/word/2010/wordml">
+              <w:rPr>
+                <w:rFonts w:ascii="Cambria" w:hAnsi="Cambria" w:eastAsia="Cambria" w:cs="Cambria"/>
+                <w:sz w:val="20"/>
+                <w:szCs w:val="20"/>
+                <w:color w:val="111111"/>
+              </w:rPr>
+              <w:t xml:space="preserve"> specific</w:t>
+            </w:r>
+            <w:r xmlns:w="http://schemas.openxmlformats.org/wordprocessingml/2006/main" xmlns:wp="http://schemas.openxmlformats.org/drawingml/2006/wordprocessingDrawing" xmlns:r="http://schemas.openxmlformats.org/officeDocument/2006/relationships" xmlns:w14="http://schemas.microsoft.com/office/word/2010/wordml">
+              <w:rPr>
+                <w:rFonts w:ascii="Cambria" w:hAnsi="Cambria" w:eastAsia="Cambria" w:cs="Cambria"/>
+                <w:sz w:val="20"/>
+                <w:szCs w:val="20"/>
+                <w:color w:val="111111"/>
+              </w:rPr>
+              <w:t xml:space="preserve"> measures</w:t>
+            </w:r>
+          </w:p>
+        </w:tc>
+        <w:tc>
+          <w:tcPr>
+            <w:tcBorders/>
+            <w:shd w:val="clear" w:color="auto" w:fill="FFFFFF"/>
+            <w:tcMar>
+              <w:top w:w="0" w:type="dxa"/>
+              <w:bottom w:w="0" w:type="dxa"/>
+              <w:left w:w="0" w:type="dxa"/>
+              <w:right w:w="0" w:type="dxa"/>
+            </w:tcMar>
+            <w:vAlign w:val="center"/>
+          </w:tcPr>
+          <w:p>
+            <w:pPr>
+              <w:jc w:val="right"/>
+              <w:spacing w:after="40" w:before="40"/>
+              <w:ind w:firstLine="0" w:left="100" w:right="100"/>
+            </w:pPr>
+            <w:r xmlns:w="http://schemas.openxmlformats.org/wordprocessingml/2006/main" xmlns:wp="http://schemas.openxmlformats.org/drawingml/2006/wordprocessingDrawing" xmlns:r="http://schemas.openxmlformats.org/officeDocument/2006/relationships" xmlns:w14="http://schemas.microsoft.com/office/word/2010/wordml">
+              <w:rPr>
+                <w:rFonts w:ascii="Cambria" w:hAnsi="Cambria" w:eastAsia="Cambria" w:cs="Cambria"/>
+                <w:sz w:val="20"/>
+                <w:szCs w:val="20"/>
+                <w:color w:val="A6A6A6"/>
+              </w:rPr>
+              <w:t xml:space="preserve">●</w:t>
+            </w:r>
+          </w:p>
+        </w:tc>
+        <w:tc>
+          <w:tcPr>
+            <w:tcBorders/>
+            <w:shd w:val="clear" w:color="auto" w:fill="FFFFFF"/>
+            <w:tcMar>
+              <w:top w:w="0" w:type="dxa"/>
+              <w:bottom w:w="0" w:type="dxa"/>
+              <w:left w:w="0" w:type="dxa"/>
+              <w:right w:w="0" w:type="dxa"/>
+            </w:tcMar>
+            <w:vAlign w:val="center"/>
+          </w:tcPr>
+          <w:p>
+            <w:pPr>
+              <w:jc w:val="left"/>
+              <w:spacing w:after="40" w:before="40"/>
+              <w:ind w:firstLine="0" w:left="100" w:right="100"/>
+            </w:pPr>
+            <w:r xmlns:w="http://schemas.openxmlformats.org/wordprocessingml/2006/main" xmlns:wp="http://schemas.openxmlformats.org/drawingml/2006/wordprocessingDrawing" xmlns:r="http://schemas.openxmlformats.org/officeDocument/2006/relationships" xmlns:w14="http://schemas.microsoft.com/office/word/2010/wordml">
+              <w:rPr>
+                <w:rFonts w:ascii="Cambria" w:hAnsi="Cambria" w:eastAsia="Cambria" w:cs="Cambria"/>
+                <w:sz w:val="20"/>
+                <w:szCs w:val="20"/>
+                <w:color w:val="111111"/>
+              </w:rPr>
+              <w:t xml:space="preserve">Unknown</w:t>
             </w:r>
           </w:p>
         </w:tc>
@@ -591,11 +1065,42 @@
             <w:r xmlns:w="http://schemas.openxmlformats.org/wordprocessingml/2006/main" xmlns:wp="http://schemas.openxmlformats.org/drawingml/2006/wordprocessingDrawing" xmlns:r="http://schemas.openxmlformats.org/officeDocument/2006/relationships" xmlns:w14="http://schemas.microsoft.com/office/word/2010/wordml">
               <w:rPr>
                 <w:rFonts w:ascii="Cambria" w:hAnsi="Cambria" w:eastAsia="Cambria" w:cs="Cambria"/>
-                <w:sz w:val="22"/>
-                <w:szCs w:val="22"/>
+                <w:sz w:val="20"/>
+                <w:szCs w:val="20"/>
                 <w:color w:val="111111"/>
               </w:rPr>
               <w:t xml:space="preserve">Preserve marine biodiversity</w:t>
+            </w:r>
+          </w:p>
+        </w:tc>
+        <w:tc>
+          <w:tcPr>
+            <w:tcBorders>
+              <w:bottom w:val="single" w:sz="8" w:space="0" w:color="000000"/>
+            </w:tcBorders>
+            <w:shd w:val="clear" w:color="auto" w:fill="FFFFFF"/>
+            <w:tcMar>
+              <w:top w:w="0" w:type="dxa"/>
+              <w:bottom w:w="0" w:type="dxa"/>
+              <w:left w:w="0" w:type="dxa"/>
+              <w:right w:w="0" w:type="dxa"/>
+            </w:tcMar>
+            <w:vAlign w:val="center"/>
+          </w:tcPr>
+          <w:p>
+            <w:pPr>
+              <w:jc w:val="center"/>
+              <w:spacing w:after="40" w:before="40"/>
+              <w:ind w:firstLine="0" w:left="100" w:right="100"/>
+            </w:pPr>
+            <w:r xmlns:w="http://schemas.openxmlformats.org/wordprocessingml/2006/main" xmlns:wp="http://schemas.openxmlformats.org/drawingml/2006/wordprocessingDrawing" xmlns:r="http://schemas.openxmlformats.org/officeDocument/2006/relationships" xmlns:w14="http://schemas.microsoft.com/office/word/2010/wordml">
+              <w:rPr>
+                <w:rFonts w:ascii="Cambria" w:hAnsi="Cambria" w:eastAsia="Cambria" w:cs="Cambria"/>
+                <w:sz w:val="24"/>
+                <w:szCs w:val="24"/>
+                <w:color w:val="A6A6A6"/>
+              </w:rPr>
+              <w:t xml:space="preserve">●</w:t>
             </w:r>
           </w:p>
         </w:tc>
@@ -622,19 +1127,64 @@
             <w:r xmlns:w="http://schemas.openxmlformats.org/wordprocessingml/2006/main" xmlns:wp="http://schemas.openxmlformats.org/drawingml/2006/wordprocessingDrawing" xmlns:r="http://schemas.openxmlformats.org/officeDocument/2006/relationships" xmlns:w14="http://schemas.microsoft.com/office/word/2010/wordml">
               <w:rPr>
                 <w:rFonts w:ascii="Cambria" w:hAnsi="Cambria" w:eastAsia="Cambria" w:cs="Cambria"/>
-                <w:sz w:val="40"/>
-                <w:szCs w:val="40"/>
-                <w:color w:val="FFFFFF"/>
+                <w:sz w:val="20"/>
+                <w:szCs w:val="20"/>
+                <w:color w:val="111111"/>
               </w:rPr>
-              <w:t xml:space="preserve">⭘</w:t>
+              <w:t xml:space="preserve">Cannot</w:t>
+            </w:r>
+            <w:r xmlns:w="http://schemas.openxmlformats.org/wordprocessingml/2006/main" xmlns:wp="http://schemas.openxmlformats.org/drawingml/2006/wordprocessingDrawing" xmlns:r="http://schemas.openxmlformats.org/officeDocument/2006/relationships" xmlns:w14="http://schemas.microsoft.com/office/word/2010/wordml">
+              <w:rPr>
+                <w:rFonts w:ascii="Cambria" w:hAnsi="Cambria" w:eastAsia="Cambria" w:cs="Cambria"/>
+                <w:sz w:val="20"/>
+                <w:szCs w:val="20"/>
+                <w:color w:val="111111"/>
+              </w:rPr>
+              <w:t xml:space="preserve"> be</w:t>
+            </w:r>
+            <w:r xmlns:w="http://schemas.openxmlformats.org/wordprocessingml/2006/main" xmlns:wp="http://schemas.openxmlformats.org/drawingml/2006/wordprocessingDrawing" xmlns:r="http://schemas.openxmlformats.org/officeDocument/2006/relationships" xmlns:w14="http://schemas.microsoft.com/office/word/2010/wordml">
+              <w:rPr>
+                <w:rFonts w:ascii="Cambria" w:hAnsi="Cambria" w:eastAsia="Cambria" w:cs="Cambria"/>
+                <w:sz w:val="20"/>
+                <w:szCs w:val="20"/>
+                <w:color w:val="111111"/>
+              </w:rPr>
+              <w:t xml:space="preserve"> evaluated</w:t>
             </w:r>
           </w:p>
         </w:tc>
         <w:tc>
           <w:tcPr>
-            <w:tcBorders>
-              <w:bottom w:val="single" w:sz="8" w:space="0" w:color="000000"/>
-            </w:tcBorders>
+            <w:tcBorders/>
+            <w:shd w:val="clear" w:color="auto" w:fill="FFFFFF"/>
+            <w:tcMar>
+              <w:top w:w="0" w:type="dxa"/>
+              <w:bottom w:w="0" w:type="dxa"/>
+              <w:left w:w="0" w:type="dxa"/>
+              <w:right w:w="0" w:type="dxa"/>
+            </w:tcMar>
+            <w:vAlign w:val="center"/>
+          </w:tcPr>
+          <w:p>
+            <w:pPr>
+              <w:jc w:val="right"/>
+              <w:spacing w:after="40" w:before="40"/>
+              <w:ind w:firstLine="0" w:left="100" w:right="100"/>
+            </w:pPr>
+            <w:r xmlns:w="http://schemas.openxmlformats.org/wordprocessingml/2006/main" xmlns:wp="http://schemas.openxmlformats.org/drawingml/2006/wordprocessingDrawing" xmlns:r="http://schemas.openxmlformats.org/officeDocument/2006/relationships" xmlns:w14="http://schemas.microsoft.com/office/word/2010/wordml">
+              <w:rPr>
+                <w:rFonts w:ascii="Cambria" w:hAnsi="Cambria" w:eastAsia="Cambria" w:cs="Cambria"/>
+                <w:sz w:val="20"/>
+                <w:szCs w:val="20"/>
+                <w:color w:val="111111"/>
+              </w:rPr>
+              <w:t xml:space="preserve"> </w:t>
+            </w:r>
+          </w:p>
+        </w:tc>
+        <w:tc>
+          <w:tcPr>
+            <w:tcBorders/>
             <w:shd w:val="clear" w:color="auto" w:fill="FFFFFF"/>
             <w:tcMar>
               <w:top w:w="0" w:type="dxa"/>
@@ -653,11 +1203,11 @@
             <w:r xmlns:w="http://schemas.openxmlformats.org/wordprocessingml/2006/main" xmlns:wp="http://schemas.openxmlformats.org/drawingml/2006/wordprocessingDrawing" xmlns:r="http://schemas.openxmlformats.org/officeDocument/2006/relationships" xmlns:w14="http://schemas.microsoft.com/office/word/2010/wordml">
               <w:rPr>
                 <w:rFonts w:ascii="Cambria" w:hAnsi="Cambria" w:eastAsia="Cambria" w:cs="Cambria"/>
-                <w:sz w:val="22"/>
-                <w:szCs w:val="22"/>
+                <w:sz w:val="20"/>
+                <w:szCs w:val="20"/>
                 <w:color w:val="111111"/>
               </w:rPr>
-              <w:t xml:space="preserve">Cannot be evaluated</w:t>
+              <w:t xml:space="preserve"> </w:t>
             </w:r>
           </w:p>
         </w:tc>

</xml_diff>